<commit_message>
do exercise serial monitor, date 23/Feb/21
</commit_message>
<xml_diff>
--- a/Chapter2/lesson2.docx
+++ b/Chapter2/lesson2.docx
@@ -117,6 +117,7 @@
           <w:rFonts w:ascii="Khmer OS" w:hAnsi="Khmer OS" w:cs="Khmer OS"/>
           <w:color w:val="43C330"/>
           <w:sz w:val="16"/>
+          <w:sz w:val="16"/>
           <w:szCs w:val="16"/>
         </w:rPr>
         <w:t xml:space="preserve">គឺជា </w:t>
@@ -135,6 +136,7 @@
           <w:rFonts w:ascii="Khmer OS" w:hAnsi="Khmer OS" w:cs="Khmer OS"/>
           <w:color w:val="43C330"/>
           <w:sz w:val="16"/>
+          <w:sz w:val="16"/>
           <w:szCs w:val="16"/>
         </w:rPr>
         <w:t>ដែលសំរាប់ធ្វើការផ្ទុក</w:t>
@@ -153,6 +155,7 @@
           <w:rFonts w:ascii="Khmer OS" w:hAnsi="Khmer OS" w:cs="Khmer OS"/>
           <w:color w:val="43C330"/>
           <w:sz w:val="16"/>
+          <w:sz w:val="16"/>
           <w:szCs w:val="16"/>
         </w:rPr>
         <w:t>ទាញយក</w:t>
@@ -171,6 +174,7 @@
           <w:rFonts w:ascii="Khmer OS" w:hAnsi="Khmer OS" w:cs="Khmer OS"/>
           <w:color w:val="43C330"/>
           <w:sz w:val="16"/>
+          <w:sz w:val="16"/>
           <w:szCs w:val="16"/>
         </w:rPr>
         <w:t>បញ្ជញ</w:t>
@@ -189,6 +193,7 @@
           <w:rFonts w:ascii="Khmer OS" w:hAnsi="Khmer OS" w:cs="Khmer OS"/>
           <w:color w:val="43C330"/>
           <w:sz w:val="16"/>
+          <w:sz w:val="16"/>
           <w:szCs w:val="16"/>
         </w:rPr>
         <w:t>បញ្ចូលទិន្នន័យ</w:t>
@@ -206,6 +211,7 @@
         <w:rPr>
           <w:rFonts w:ascii="Khmer OS" w:hAnsi="Khmer OS" w:cs="Khmer OS"/>
           <w:color w:val="43C330"/>
+          <w:sz w:val="16"/>
           <w:sz w:val="16"/>
           <w:szCs w:val="16"/>
         </w:rPr>
@@ -262,6 +268,7 @@
           <w:rFonts w:ascii="Khmer OS" w:hAnsi="Khmer OS" w:cs="Khmer OS"/>
           <w:color w:val="43C330"/>
           <w:sz w:val="16"/>
+          <w:sz w:val="16"/>
           <w:szCs w:val="16"/>
         </w:rPr>
         <w:t xml:space="preserve">ជារចនាសម្ព័ន្ធនៃកុំព្យួទ័រ និង </w:t>
@@ -279,6 +286,7 @@
         <w:rPr>
           <w:rFonts w:ascii="Khmer OS" w:hAnsi="Khmer OS" w:cs="Khmer OS"/>
           <w:color w:val="43C330"/>
+          <w:sz w:val="16"/>
           <w:sz w:val="16"/>
           <w:szCs w:val="16"/>
         </w:rPr>
@@ -837,19 +845,7 @@
           <w:szCs w:val="28"/>
           <w:u w:val="single"/>
         </w:rPr>
-        <w:t>+</w:t>
-      </w:r>
-      <w:r>
-        <w:rPr>
-          <w:rFonts w:cs="Khmer OS" w:ascii="Khmer OS" w:hAnsi="Khmer OS"/>
-          <w:b/>
-          <w:bCs/>
-          <w:color w:val="000000"/>
-          <w:sz w:val="28"/>
-          <w:szCs w:val="28"/>
-          <w:u w:val="single"/>
-        </w:rPr>
-        <w:t>Invoke macro:</w:t>
+        <w:t>+Invoke macro:</w:t>
       </w:r>
     </w:p>
     <w:p>
@@ -881,8 +877,8 @@
       <w:r>
         <w:rPr>
           <w:rFonts w:ascii="Khmer OS" w:hAnsi="Khmer OS" w:cs="Khmer OS"/>
-          <w:sz w:val="20"/>
           <w:sz w:val="24"/>
+          <w:sz w:val="24"/>
           <w:szCs w:val="20"/>
         </w:rPr>
         <w:t xml:space="preserve">ប្រើសម្រាប់ហៅ </w:t>
@@ -898,8 +894,8 @@
       <w:r>
         <w:rPr>
           <w:rFonts w:ascii="Khmer OS" w:hAnsi="Khmer OS" w:cs="Khmer OS"/>
-          <w:sz w:val="20"/>
           <w:sz w:val="24"/>
+          <w:sz w:val="24"/>
           <w:szCs w:val="20"/>
         </w:rPr>
         <w:t xml:space="preserve">អនុគមន៏ និង </w:t>
@@ -915,8 +911,8 @@
       <w:r>
         <w:rPr>
           <w:rFonts w:ascii="Khmer OS" w:hAnsi="Khmer OS" w:cs="Khmer OS"/>
-          <w:sz w:val="20"/>
           <w:sz w:val="24"/>
+          <w:sz w:val="24"/>
           <w:szCs w:val="20"/>
         </w:rPr>
         <w:t>រួមនឹងធាតុ</w:t>
@@ -932,20 +928,11 @@
       <w:r>
         <w:rPr>
           <w:rFonts w:ascii="Khmer OS" w:hAnsi="Khmer OS" w:cs="Khmer OS"/>
-          <w:sz w:val="20"/>
           <w:sz w:val="24"/>
-          <w:szCs w:val="20"/>
-        </w:rPr>
-        <w:t>របស់វាមកធ្វើការប្រតិប</w:t>
-      </w:r>
-      <w:r>
-        <w:rPr>
-          <w:rFonts w:ascii="Khmer OS" w:hAnsi="Khmer OS" w:cs="Khmer OS"/>
-          <w:sz w:val="20"/>
           <w:sz w:val="24"/>
           <w:szCs w:val="20"/>
         </w:rPr>
-        <w:t>ត្ត។</w:t>
+        <w:t>របស់វាមកធ្វើការប្រតិបត្ត។</w:t>
       </w:r>
     </w:p>
     <w:p>
@@ -991,19 +978,7 @@
           <w:szCs w:val="24"/>
           <w:u w:val="single"/>
         </w:rPr>
-        <w:t>+</w:t>
-      </w:r>
-      <w:r>
-        <w:rPr>
-          <w:rFonts w:cs="Khmer OS" w:ascii="Khmer OS" w:hAnsi="Khmer OS"/>
-          <w:b/>
-          <w:bCs/>
-          <w:color w:val="000000"/>
-          <w:sz w:val="24"/>
-          <w:szCs w:val="24"/>
-          <w:u w:val="single"/>
-        </w:rPr>
-        <w:t>Decisions Directives:</w:t>
+        <w:t>+Decisions Directives:</w:t>
       </w:r>
     </w:p>
     <w:p>
@@ -1024,16 +999,7 @@
           <w:szCs w:val="16"/>
         </w:rPr>
         <w:tab/>
-        <w:t>-</w:t>
-      </w:r>
-      <w:r>
-        <w:rPr>
-          <w:rFonts w:cs="Khmer OS" w:ascii="Khmer OS" w:hAnsi="Khmer OS"/>
-          <w:color w:val="000000"/>
-          <w:sz w:val="16"/>
-          <w:szCs w:val="16"/>
-        </w:rPr>
-        <w:t>If else statement</w:t>
+        <w:t>-If else statement</w:t>
       </w:r>
     </w:p>
     <w:p>
@@ -1080,19 +1046,7 @@
           <w:szCs w:val="28"/>
           <w:u w:val="single"/>
         </w:rPr>
-        <w:t>+While loop</w:t>
-      </w:r>
-      <w:r>
-        <w:rPr>
-          <w:rFonts w:cs="Khmer OS" w:ascii="Khmer OS" w:hAnsi="Khmer OS"/>
-          <w:b/>
-          <w:bCs/>
-          <w:color w:val="000000"/>
-          <w:sz w:val="28"/>
-          <w:szCs w:val="28"/>
-          <w:u w:val="single"/>
-        </w:rPr>
-        <w:t>:</w:t>
+        <w:t>+While loop:</w:t>
       </w:r>
     </w:p>
     <w:p>
@@ -1132,6 +1086,7 @@
           <w:rFonts w:ascii="Khmer OS" w:hAnsi="Khmer OS"/>
           <w:color w:val="43C330"/>
           <w:sz w:val="20"/>
+          <w:sz w:val="20"/>
           <w:szCs w:val="20"/>
         </w:rPr>
         <w:t>គឺជារង្វិលជុំ</w:t>
@@ -1150,6 +1105,7 @@
           <w:rFonts w:ascii="Khmer OS" w:hAnsi="Khmer OS"/>
           <w:color w:val="43C330"/>
           <w:sz w:val="20"/>
+          <w:sz w:val="20"/>
           <w:szCs w:val="20"/>
         </w:rPr>
         <w:t xml:space="preserve">មួយប្រើសម្រាប់អនុវត្ត  </w:t>
@@ -1168,18 +1124,10 @@
           <w:rFonts w:ascii="Khmer OS" w:hAnsi="Khmer OS"/>
           <w:color w:val="43C330"/>
           <w:sz w:val="20"/>
-          <w:szCs w:val="20"/>
-        </w:rPr>
-        <w:t>ដោយពិនិត្យលក្ខណ្ឌជាមុន</w:t>
-      </w:r>
-      <w:r>
-        <w:rPr>
-          <w:rFonts w:ascii="Khmer OS" w:hAnsi="Khmer OS"/>
-          <w:color w:val="43C330"/>
-          <w:sz w:val="20"/>
-          <w:szCs w:val="20"/>
-        </w:rPr>
-        <w:t>។</w:t>
+          <w:sz w:val="20"/>
+          <w:szCs w:val="20"/>
+        </w:rPr>
+        <w:t>ដោយពិនិត្យលក្ខណ្ឌជាមុន។</w:t>
       </w:r>
     </w:p>
     <w:p>
@@ -1257,33 +1205,7 @@
           <w:szCs w:val="20"/>
         </w:rPr>
         <w:tab/>
-      </w:r>
-      <w:r>
-        <w:rPr>
-          <w:rFonts w:ascii="Khmer OS" w:hAnsi="Khmer OS"/>
-          <w:color w:val="43C330"/>
-          <w:sz w:val="20"/>
-          <w:szCs w:val="20"/>
-        </w:rPr>
-        <w:t>Like</w:t>
-      </w:r>
-      <w:r>
-        <w:rPr>
-          <w:rFonts w:ascii="Khmer OS" w:hAnsi="Khmer OS"/>
-          <w:color w:val="43C330"/>
-          <w:sz w:val="20"/>
-          <w:szCs w:val="20"/>
-        </w:rPr>
-        <w:t xml:space="preserve"> i++ </w:t>
-      </w:r>
-      <w:r>
-        <w:rPr>
-          <w:rFonts w:ascii="Khmer OS" w:hAnsi="Khmer OS"/>
-          <w:color w:val="43C330"/>
-          <w:sz w:val="20"/>
-          <w:szCs w:val="20"/>
-        </w:rPr>
-        <w:t>in c programming</w:t>
+        <w:t>Like i++ in c programming</w:t>
       </w:r>
     </w:p>
     <w:p>
@@ -1602,8 +1524,8 @@
           <w:b w:val="false"/>
           <w:bCs w:val="false"/>
           <w:color w:val="000000"/>
-          <w:sz w:val="20"/>
           <w:sz w:val="18"/>
+          <w:sz w:val="18"/>
           <w:szCs w:val="20"/>
           <w:u w:val="none"/>
         </w:rPr>
@@ -1628,7 +1550,7 @@
           <w:b w:val="false"/>
           <w:bCs w:val="false"/>
           <w:color w:val="000000"/>
-          <w:sz w:val="20"/>
+          <w:sz w:val="18"/>
           <w:sz w:val="18"/>
           <w:szCs w:val="20"/>
           <w:u w:val="none"/>
@@ -1664,17 +1586,6 @@
           <w:u w:val="none"/>
         </w:rPr>
         <w:tab/>
-      </w:r>
-      <w:r>
-        <w:rPr>
-          <w:rFonts w:cs="Khmer OS" w:ascii="Khmer OS" w:hAnsi="Khmer OS"/>
-          <w:b w:val="false"/>
-          <w:bCs w:val="false"/>
-          <w:color w:val="000000"/>
-          <w:sz w:val="20"/>
-          <w:szCs w:val="20"/>
-          <w:u w:val="none"/>
-        </w:rPr>
         <w:t>to hexa start address 0000h, End Address: FFFFh</w:t>
       </w:r>
     </w:p>
@@ -1702,19 +1613,7 @@
           <w:szCs w:val="20"/>
           <w:u w:val="none"/>
         </w:rPr>
-        <w:t xml:space="preserve">- </w:t>
-      </w:r>
-      <w:r>
-        <w:rPr>
-          <w:rFonts w:cs="Khmer OS" w:ascii="Khmer OS" w:hAnsi="Khmer OS"/>
-          <w:b w:val="false"/>
-          <w:bCs w:val="false"/>
-          <w:color w:val="000000"/>
-          <w:sz w:val="20"/>
-          <w:szCs w:val="20"/>
-          <w:u w:val="none"/>
-        </w:rPr>
-        <w:t>1H = 0000Binary</w:t>
+        <w:t>- 1H = 0000Binary</w:t>
       </w:r>
     </w:p>
     <w:p>
@@ -1767,19 +1666,7 @@
           <w:szCs w:val="20"/>
           <w:u w:val="none"/>
         </w:rPr>
-        <w:t xml:space="preserve">- </w:t>
-      </w:r>
-      <w:r>
-        <w:rPr>
-          <w:rFonts w:cs="Khmer OS" w:ascii="Khmer OS" w:hAnsi="Khmer OS"/>
-          <w:b w:val="false"/>
-          <w:bCs w:val="false"/>
-          <w:color w:val="000000"/>
-          <w:sz w:val="20"/>
-          <w:szCs w:val="20"/>
-          <w:u w:val="none"/>
-        </w:rPr>
-        <w:t>Physical Memory = 2 power of x Bytes</w:t>
+        <w:t>- Physical Memory = 2 power of x Bytes</w:t>
       </w:r>
     </w:p>
     <w:p>
@@ -1806,19 +1693,7 @@
           <w:szCs w:val="20"/>
           <w:u w:val="none"/>
         </w:rPr>
-        <w:t xml:space="preserve">- </w:t>
-      </w:r>
-      <w:r>
-        <w:rPr>
-          <w:rFonts w:cs="Khmer OS" w:ascii="Khmer OS" w:hAnsi="Khmer OS"/>
-          <w:b w:val="false"/>
-          <w:bCs w:val="false"/>
-          <w:color w:val="000000"/>
-          <w:sz w:val="20"/>
-          <w:szCs w:val="20"/>
-          <w:u w:val="none"/>
-        </w:rPr>
-        <w:t>Physical Memory = 2 power of 16 Bytes</w:t>
+        <w:t>- Physical Memory = 2 power of 16 Bytes</w:t>
       </w:r>
     </w:p>
     <w:p>
@@ -1836,43 +1711,7 @@
           <w:szCs w:val="20"/>
           <w:u w:val="none"/>
         </w:rPr>
-        <w:t xml:space="preserve">- </w:t>
-      </w:r>
-      <w:r>
-        <w:rPr>
-          <w:rFonts w:cs="Khmer OS" w:ascii="Khmer OS" w:hAnsi="Khmer OS"/>
-          <w:b w:val="false"/>
-          <w:bCs w:val="false"/>
-          <w:color w:val="000000"/>
-          <w:sz w:val="20"/>
-          <w:szCs w:val="20"/>
-          <w:u w:val="none"/>
-        </w:rPr>
-        <w:t xml:space="preserve">Physical Memory = 65536 Bytes = 65536 / 1024 to </w:t>
-      </w:r>
-      <w:r>
-        <w:rPr>
-          <w:rFonts w:cs="Khmer OS" w:ascii="Khmer OS" w:hAnsi="Khmer OS"/>
-          <w:b w:val="false"/>
-          <w:bCs w:val="false"/>
-          <w:color w:val="000000"/>
-          <w:sz w:val="20"/>
-          <w:szCs w:val="20"/>
-          <w:u w:val="none"/>
-        </w:rPr>
-        <w:t>K</w:t>
-      </w:r>
-      <w:r>
-        <w:rPr>
-          <w:rFonts w:cs="Khmer OS" w:ascii="Khmer OS" w:hAnsi="Khmer OS"/>
-          <w:b w:val="false"/>
-          <w:bCs w:val="false"/>
-          <w:color w:val="000000"/>
-          <w:sz w:val="20"/>
-          <w:szCs w:val="20"/>
-          <w:u w:val="none"/>
-        </w:rPr>
-        <w:t>b</w:t>
+        <w:t>- Physical Memory = 65536 Bytes = 65536 / 1024 to Kb</w:t>
       </w:r>
     </w:p>
     <w:p>
@@ -1890,139 +1729,7 @@
           <w:szCs w:val="20"/>
           <w:u w:val="none"/>
         </w:rPr>
-        <w:t xml:space="preserve">- </w:t>
-      </w:r>
-      <w:r>
-        <w:rPr>
-          <w:rFonts w:cs="Khmer OS" w:ascii="Khmer OS" w:hAnsi="Khmer OS"/>
-          <w:b w:val="false"/>
-          <w:bCs w:val="false"/>
-          <w:color w:val="000000"/>
-          <w:sz w:val="20"/>
-          <w:szCs w:val="20"/>
-          <w:u w:val="none"/>
-        </w:rPr>
-        <w:t>Physical Memory = 1.04</w:t>
-      </w:r>
-      <w:r>
-        <w:rPr>
-          <w:rFonts w:cs="Khmer OS" w:ascii="Khmer OS" w:hAnsi="Khmer OS"/>
-          <w:b w:val="false"/>
-          <w:bCs w:val="false"/>
-          <w:color w:val="000000"/>
-          <w:sz w:val="20"/>
-          <w:szCs w:val="20"/>
-          <w:u w:val="none"/>
-        </w:rPr>
-        <w:t>8</w:t>
-      </w:r>
-      <w:r>
-        <w:rPr>
-          <w:rFonts w:cs="Khmer OS" w:ascii="Khmer OS" w:hAnsi="Khmer OS"/>
-          <w:b w:val="false"/>
-          <w:bCs w:val="false"/>
-          <w:color w:val="000000"/>
-          <w:sz w:val="20"/>
-          <w:szCs w:val="20"/>
-          <w:u w:val="none"/>
-        </w:rPr>
-        <w:t>.</w:t>
-      </w:r>
-      <w:r>
-        <w:rPr>
-          <w:rFonts w:cs="Khmer OS" w:ascii="Khmer OS" w:hAnsi="Khmer OS"/>
-          <w:b w:val="false"/>
-          <w:bCs w:val="false"/>
-          <w:color w:val="000000"/>
-          <w:sz w:val="20"/>
-          <w:szCs w:val="20"/>
-          <w:u w:val="none"/>
-        </w:rPr>
-        <w:t>5</w:t>
-      </w:r>
-      <w:r>
-        <w:rPr>
-          <w:rFonts w:cs="Khmer OS" w:ascii="Khmer OS" w:hAnsi="Khmer OS"/>
-          <w:b w:val="false"/>
-          <w:bCs w:val="false"/>
-          <w:color w:val="000000"/>
-          <w:sz w:val="20"/>
-          <w:szCs w:val="20"/>
-          <w:u w:val="none"/>
-        </w:rPr>
-        <w:t>76 Bytes = 104</w:t>
-      </w:r>
-      <w:r>
-        <w:rPr>
-          <w:rFonts w:cs="Khmer OS" w:ascii="Khmer OS" w:hAnsi="Khmer OS"/>
-          <w:b w:val="false"/>
-          <w:bCs w:val="false"/>
-          <w:color w:val="000000"/>
-          <w:sz w:val="20"/>
-          <w:szCs w:val="20"/>
-          <w:u w:val="none"/>
-        </w:rPr>
-        <w:t>85</w:t>
-      </w:r>
-      <w:r>
-        <w:rPr>
-          <w:rFonts w:cs="Khmer OS" w:ascii="Khmer OS" w:hAnsi="Khmer OS"/>
-          <w:b w:val="false"/>
-          <w:bCs w:val="false"/>
-          <w:color w:val="000000"/>
-          <w:sz w:val="20"/>
-          <w:szCs w:val="20"/>
-          <w:u w:val="none"/>
-        </w:rPr>
-        <w:t xml:space="preserve">76 / </w:t>
-      </w:r>
-      <w:r>
-        <w:rPr>
-          <w:rFonts w:cs="Khmer OS" w:ascii="Khmer OS" w:hAnsi="Khmer OS"/>
-          <w:b w:val="false"/>
-          <w:bCs w:val="false"/>
-          <w:color w:val="000000"/>
-          <w:sz w:val="20"/>
-          <w:szCs w:val="20"/>
-          <w:u w:val="none"/>
-        </w:rPr>
-        <w:t xml:space="preserve">1024 = </w:t>
-      </w:r>
-      <w:r>
-        <w:rPr>
-          <w:rFonts w:cs="Khmer OS" w:ascii="Khmer OS" w:hAnsi="Khmer OS"/>
-          <w:b w:val="false"/>
-          <w:bCs w:val="false"/>
-          <w:color w:val="000000"/>
-          <w:sz w:val="20"/>
-          <w:szCs w:val="20"/>
-          <w:u w:val="none"/>
-        </w:rPr>
-        <w:t>10</w:t>
-      </w:r>
-      <w:r>
-        <w:rPr>
-          <w:rFonts w:cs="Khmer OS" w:ascii="Khmer OS" w:hAnsi="Khmer OS"/>
-          <w:b w:val="false"/>
-          <w:bCs w:val="false"/>
-          <w:color w:val="000000"/>
-          <w:sz w:val="20"/>
-          <w:szCs w:val="20"/>
-          <w:u w:val="none"/>
-        </w:rPr>
-        <w:t>24</w:t>
-      </w:r>
-      <w:r>
-        <w:rPr>
-          <w:rFonts w:cs="Khmer OS" w:ascii="Khmer OS" w:hAnsi="Khmer OS"/>
-          <w:b w:val="false"/>
-          <w:bCs w:val="false"/>
-          <w:color w:val="000000"/>
-          <w:sz w:val="20"/>
-          <w:szCs w:val="20"/>
-          <w:u w:val="none"/>
-        </w:rPr>
-        <w:t xml:space="preserve"> Kb</w:t>
+        <w:t>- Physical Memory = 1.048.576 Bytes = 1048576 / 1024 = 1024 Kb</w:t>
       </w:r>
     </w:p>
     <w:p>
@@ -2044,19 +1751,7 @@
         <w:tab/>
         <w:tab/>
         <w:tab/>
-        <w:t xml:space="preserve">        </w:t>
-      </w:r>
-      <w:r>
-        <w:rPr>
-          <w:rFonts w:cs="Khmer OS" w:ascii="Khmer OS" w:hAnsi="Khmer OS"/>
-          <w:b w:val="false"/>
-          <w:bCs w:val="false"/>
-          <w:color w:val="000000"/>
-          <w:sz w:val="20"/>
-          <w:szCs w:val="20"/>
-          <w:u w:val="none"/>
-        </w:rPr>
-        <w:t xml:space="preserve"> = 1024/1024 = 1MB</w:t>
+        <w:t xml:space="preserve">         = 1024/1024 = 1MB</w:t>
       </w:r>
     </w:p>
     <w:p>
@@ -2074,29 +1769,17 @@
           <w:szCs w:val="20"/>
           <w:u w:val="none"/>
         </w:rPr>
-        <w:t xml:space="preserve">- </w:t>
-      </w:r>
-      <w:r>
-        <w:rPr>
-          <w:rFonts w:cs="Khmer OS" w:ascii="Khmer OS" w:hAnsi="Khmer OS"/>
-          <w:b w:val="false"/>
-          <w:bCs w:val="false"/>
-          <w:color w:val="000000"/>
-          <w:sz w:val="20"/>
-          <w:szCs w:val="20"/>
-          <w:u w:val="none"/>
-        </w:rPr>
-        <w:t xml:space="preserve">Physical Memory = 1M </w:t>
-      </w:r>
-      <w:r>
-        <w:rPr>
-          <w:rFonts w:ascii="Khmer OS" w:hAnsi="Khmer OS" w:cs="Khmer OS"/>
-          <w:b w:val="false"/>
-          <w:b w:val="false"/>
-          <w:bCs w:val="false"/>
-          <w:color w:val="000000"/>
-          <w:sz w:val="20"/>
+        <w:t xml:space="preserve">- Physical Memory = 1M </w:t>
+      </w:r>
+      <w:r>
+        <w:rPr>
+          <w:rFonts w:ascii="Khmer OS" w:hAnsi="Khmer OS" w:cs="Khmer OS"/>
+          <w:b w:val="false"/>
+          <w:b w:val="false"/>
+          <w:bCs w:val="false"/>
+          <w:color w:val="000000"/>
           <w:sz w:val="18"/>
+          <w:sz w:val="18"/>
           <w:szCs w:val="20"/>
           <w:u w:val="none"/>
         </w:rPr>
@@ -2121,8 +1804,8 @@
           <w:b w:val="false"/>
           <w:bCs w:val="false"/>
           <w:color w:val="000000"/>
-          <w:sz w:val="20"/>
           <w:sz w:val="18"/>
+          <w:sz w:val="18"/>
           <w:szCs w:val="20"/>
           <w:u w:val="none"/>
         </w:rPr>
@@ -2147,7 +1830,7 @@
           <w:b w:val="false"/>
           <w:bCs w:val="false"/>
           <w:color w:val="000000"/>
-          <w:sz w:val="20"/>
+          <w:sz w:val="18"/>
           <w:sz w:val="18"/>
           <w:szCs w:val="20"/>
           <w:u w:val="none"/>
@@ -2188,7 +1871,7 @@
           <w:b w:val="false"/>
           <w:bCs w:val="false"/>
           <w:color w:val="000000"/>
-          <w:sz w:val="20"/>
+          <w:sz w:val="18"/>
           <w:sz w:val="18"/>
           <w:szCs w:val="20"/>
           <w:u w:val="none"/>
@@ -2229,7 +1912,7 @@
           <w:b w:val="false"/>
           <w:bCs w:val="false"/>
           <w:color w:val="43C330"/>
-          <w:sz w:val="20"/>
+          <w:sz w:val="18"/>
           <w:sz w:val="18"/>
           <w:szCs w:val="20"/>
           <w:u w:val="none"/>
@@ -2308,8 +1991,8 @@
           <w:b w:val="false"/>
           <w:bCs w:val="false"/>
           <w:color w:val="000000"/>
-          <w:sz w:val="20"/>
           <w:sz w:val="18"/>
+          <w:sz w:val="18"/>
           <w:szCs w:val="20"/>
           <w:u w:val="none"/>
         </w:rPr>
@@ -2334,7 +2017,7 @@
           <w:b w:val="false"/>
           <w:bCs w:val="false"/>
           <w:color w:val="000000"/>
-          <w:sz w:val="20"/>
+          <w:sz w:val="18"/>
           <w:sz w:val="18"/>
           <w:szCs w:val="20"/>
           <w:u w:val="none"/>
@@ -2401,8 +2084,8 @@
           <w:b w:val="false"/>
           <w:bCs w:val="false"/>
           <w:color w:val="000000"/>
-          <w:sz w:val="20"/>
           <w:sz w:val="18"/>
+          <w:sz w:val="18"/>
           <w:szCs w:val="20"/>
           <w:u w:val="none"/>
         </w:rPr>
@@ -2427,8 +2110,8 @@
           <w:b w:val="false"/>
           <w:bCs w:val="false"/>
           <w:color w:val="000000"/>
-          <w:sz w:val="20"/>
           <w:sz w:val="18"/>
+          <w:sz w:val="18"/>
           <w:szCs w:val="20"/>
           <w:u w:val="none"/>
         </w:rPr>
@@ -2453,7 +2136,7 @@
           <w:b w:val="false"/>
           <w:bCs w:val="false"/>
           <w:color w:val="000000"/>
-          <w:sz w:val="20"/>
+          <w:sz w:val="18"/>
           <w:sz w:val="18"/>
           <w:szCs w:val="20"/>
           <w:u w:val="none"/>
@@ -2520,8 +2203,8 @@
           <w:b w:val="false"/>
           <w:bCs w:val="false"/>
           <w:color w:val="43C330"/>
-          <w:sz w:val="20"/>
           <w:sz w:val="18"/>
+          <w:sz w:val="18"/>
           <w:szCs w:val="20"/>
           <w:u w:val="none"/>
         </w:rPr>
@@ -2558,8 +2241,8 @@
           <w:b w:val="false"/>
           <w:bCs w:val="false"/>
           <w:color w:val="43C330"/>
-          <w:sz w:val="20"/>
           <w:sz w:val="18"/>
+          <w:sz w:val="18"/>
           <w:szCs w:val="20"/>
           <w:u w:val="none"/>
         </w:rPr>
@@ -2596,8 +2279,8 @@
           <w:b w:val="false"/>
           <w:bCs w:val="false"/>
           <w:color w:val="43C330"/>
-          <w:sz w:val="20"/>
           <w:sz w:val="18"/>
+          <w:sz w:val="18"/>
           <w:szCs w:val="20"/>
           <w:u w:val="none"/>
         </w:rPr>
@@ -2634,26 +2317,50 @@
           <w:b w:val="false"/>
           <w:bCs w:val="false"/>
           <w:color w:val="43C330"/>
-          <w:sz w:val="20"/>
           <w:sz w:val="18"/>
-          <w:szCs w:val="20"/>
-          <w:u w:val="none"/>
-        </w:rPr>
-        <w:t>តាំងអោយផ្ទៃ</w:t>
-      </w:r>
-      <w:r>
-        <w:rPr>
-          <w:rFonts w:ascii="Khmer OS" w:hAnsi="Khmer OS" w:cs="Khmer OS"/>
-          <w:b w:val="false"/>
+          <w:sz w:val="18"/>
+          <w:szCs w:val="20"/>
+          <w:u w:val="none"/>
+        </w:rPr>
+        <w:t xml:space="preserve">តាំងអោយផ្ទៃ។ </w:t>
+      </w:r>
+      <w:r>
+        <w:rPr>
+          <w:rFonts w:cs="Khmer OS" w:ascii="Khmer OS" w:hAnsi="Khmer OS"/>
           <w:b w:val="false"/>
           <w:bCs w:val="false"/>
           <w:color w:val="43C330"/>
           <w:sz w:val="20"/>
+          <w:szCs w:val="20"/>
+          <w:u w:val="none"/>
+        </w:rPr>
+        <w:t xml:space="preserve">Address </w:t>
+      </w:r>
+      <w:r>
+        <w:rPr>
+          <w:rFonts w:ascii="Khmer OS" w:hAnsi="Khmer OS" w:cs="Khmer OS"/>
+          <w:b w:val="false"/>
+          <w:b w:val="false"/>
+          <w:bCs w:val="false"/>
+          <w:color w:val="43C330"/>
           <w:sz w:val="18"/>
-          <w:szCs w:val="20"/>
-          <w:u w:val="none"/>
-        </w:rPr>
-        <w:t xml:space="preserve">។ </w:t>
+          <w:sz w:val="18"/>
+          <w:szCs w:val="20"/>
+          <w:u w:val="none"/>
+        </w:rPr>
+        <w:t xml:space="preserve">ដែលមានដែនកំណត់ពី </w:t>
+      </w:r>
+      <w:r>
+        <w:rPr>
+          <w:rFonts w:cs="Khmer OS" w:ascii="Khmer OS" w:hAnsi="Khmer OS"/>
+          <w:b w:val="false"/>
+          <w:bCs w:val="false"/>
+          <w:color w:val="000000"/>
+          <w:sz w:val="20"/>
+          <w:szCs w:val="20"/>
+          <w:u w:val="none"/>
+        </w:rPr>
+        <w:t>0000h</w:t>
       </w:r>
       <w:r>
         <w:rPr>
@@ -2665,7 +2372,7 @@
           <w:szCs w:val="20"/>
           <w:u w:val="none"/>
         </w:rPr>
-        <w:t xml:space="preserve">Address </w:t>
+        <w:t xml:space="preserve"> </w:t>
       </w:r>
       <w:r>
         <w:rPr>
@@ -2674,24 +2381,24 @@
           <w:b w:val="false"/>
           <w:bCs w:val="false"/>
           <w:color w:val="43C330"/>
-          <w:sz w:val="20"/>
           <w:sz w:val="18"/>
-          <w:szCs w:val="20"/>
-          <w:u w:val="none"/>
-        </w:rPr>
-        <w:t xml:space="preserve">ដែលមានដែនកំណត់ពី </w:t>
-      </w:r>
-      <w:r>
-        <w:rPr>
-          <w:rFonts w:cs="Khmer OS" w:ascii="Khmer OS" w:hAnsi="Khmer OS"/>
-          <w:b w:val="false"/>
-          <w:bCs w:val="false"/>
-          <w:color w:val="000000"/>
-          <w:sz w:val="20"/>
-          <w:szCs w:val="20"/>
-          <w:u w:val="none"/>
-        </w:rPr>
-        <w:t>0000h</w:t>
+          <w:sz w:val="18"/>
+          <w:szCs w:val="20"/>
+          <w:u w:val="none"/>
+        </w:rPr>
+        <w:t xml:space="preserve">ទៅ </w:t>
+      </w:r>
+      <w:r>
+        <w:rPr>
+          <w:rFonts w:cs="Khmer OS" w:ascii="Khmer OS" w:hAnsi="Khmer OS"/>
+          <w:b w:val="false"/>
+          <w:bCs w:val="false"/>
+          <w:color w:val="000000"/>
+          <w:sz w:val="20"/>
+          <w:szCs w:val="20"/>
+          <w:u w:val="none"/>
+        </w:rPr>
+        <w:t>FFFFh</w:t>
       </w:r>
       <w:r>
         <w:rPr>
@@ -2712,45 +2419,7 @@
           <w:b w:val="false"/>
           <w:bCs w:val="false"/>
           <w:color w:val="43C330"/>
-          <w:sz w:val="20"/>
           <w:sz w:val="18"/>
-          <w:szCs w:val="20"/>
-          <w:u w:val="none"/>
-        </w:rPr>
-        <w:t xml:space="preserve">ទៅ </w:t>
-      </w:r>
-      <w:r>
-        <w:rPr>
-          <w:rFonts w:cs="Khmer OS" w:ascii="Khmer OS" w:hAnsi="Khmer OS"/>
-          <w:b w:val="false"/>
-          <w:bCs w:val="false"/>
-          <w:color w:val="000000"/>
-          <w:sz w:val="20"/>
-          <w:szCs w:val="20"/>
-          <w:u w:val="none"/>
-        </w:rPr>
-        <w:t>FFFFh</w:t>
-      </w:r>
-      <w:r>
-        <w:rPr>
-          <w:rFonts w:cs="Khmer OS" w:ascii="Khmer OS" w:hAnsi="Khmer OS"/>
-          <w:b w:val="false"/>
-          <w:bCs w:val="false"/>
-          <w:color w:val="43C330"/>
-          <w:sz w:val="20"/>
-          <w:szCs w:val="20"/>
-          <w:u w:val="none"/>
-        </w:rPr>
-        <w:t xml:space="preserve"> </w:t>
-      </w:r>
-      <w:r>
-        <w:rPr>
-          <w:rFonts w:ascii="Khmer OS" w:hAnsi="Khmer OS" w:cs="Khmer OS"/>
-          <w:b w:val="false"/>
-          <w:b w:val="false"/>
-          <w:bCs w:val="false"/>
-          <w:color w:val="43C330"/>
-          <w:sz w:val="20"/>
           <w:sz w:val="18"/>
           <w:szCs w:val="20"/>
           <w:u w:val="none"/>
@@ -2922,8 +2591,8 @@
           <w:b w:val="false"/>
           <w:bCs w:val="false"/>
           <w:color w:val="18A303"/>
-          <w:sz w:val="20"/>
           <w:sz w:val="18"/>
+          <w:sz w:val="18"/>
           <w:szCs w:val="20"/>
           <w:u w:val="none"/>
           <w:shd w:fill="auto" w:val="clear"/>
@@ -2950,7 +2619,7 @@
           <w:b w:val="false"/>
           <w:bCs w:val="false"/>
           <w:color w:val="18A303"/>
-          <w:sz w:val="20"/>
+          <w:sz w:val="18"/>
           <w:sz w:val="18"/>
           <w:szCs w:val="20"/>
           <w:u w:val="none"/>
@@ -3107,7 +2776,16 @@
         </w:rPr>
       </w:pPr>
       <w:r>
-        <w:rPr/>
+        <w:rPr>
+          <w:rFonts w:cs="Khmer OS" w:ascii="Khmer OS" w:hAnsi="Khmer OS"/>
+          <w:b w:val="false"/>
+          <w:bCs w:val="false"/>
+          <w:color w:val="FFFFFF"/>
+          <w:sz w:val="20"/>
+          <w:szCs w:val="20"/>
+          <w:u w:val="none"/>
+          <w:shd w:fill="18A303" w:val="clear"/>
+        </w:rPr>
       </w:r>
     </w:p>
     <w:p>
@@ -3172,7 +2850,16 @@
         </w:rPr>
       </w:pPr>
       <w:r>
-        <w:rPr/>
+        <w:rPr>
+          <w:rFonts w:cs="Khmer OS" w:ascii="Khmer OS" w:hAnsi="Khmer OS"/>
+          <w:b w:val="false"/>
+          <w:bCs w:val="false"/>
+          <w:color w:val="FFFFFF"/>
+          <w:sz w:val="20"/>
+          <w:szCs w:val="20"/>
+          <w:u w:val="none"/>
+          <w:shd w:fill="18A303" w:val="clear"/>
+        </w:rPr>
       </w:r>
     </w:p>
     <w:p>
@@ -3194,20 +2881,7 @@
           <w:u w:val="none"/>
           <w:shd w:fill="auto" w:val="clear"/>
         </w:rPr>
-        <w:t>L</w:t>
-      </w:r>
-      <w:r>
-        <w:rPr>
-          <w:rFonts w:cs="Khmer OS" w:ascii="Khmer OS" w:hAnsi="Khmer OS"/>
-          <w:b/>
-          <w:bCs/>
-          <w:color w:val="000000"/>
-          <w:sz w:val="20"/>
-          <w:szCs w:val="20"/>
-          <w:u w:val="none"/>
-          <w:shd w:fill="auto" w:val="clear"/>
-        </w:rPr>
-        <w:t>CD</w:t>
+        <w:t>LCD</w:t>
       </w:r>
       <w:r>
         <w:rPr>
@@ -3238,8 +2912,12 @@
       </w:pPr>
       <w:r>
         <w:rPr>
-          <w:color w:val="000000"/>
-          <w:shd w:fill="auto" w:val="clear"/>
+          <w:rFonts w:cs="Khmer OS" w:ascii="Khmer OS" w:hAnsi="Khmer OS"/>
+          <w:b w:val="false"/>
+          <w:bCs w:val="false"/>
+          <w:sz w:val="20"/>
+          <w:szCs w:val="20"/>
+          <w:u w:val="none"/>
         </w:rPr>
       </w:r>
     </w:p>
@@ -3294,6 +2972,99 @@
           <w:shd w:fill="auto" w:val="clear"/>
         </w:rPr>
         <w:t>// Creat an object lcd and set lcd address</w:t>
+      </w:r>
+    </w:p>
+    <w:p>
+      <w:pPr>
+        <w:pStyle w:val="Normal"/>
+        <w:rPr>
+          <w:rFonts w:ascii="Khmer OS" w:hAnsi="Khmer OS" w:cs="Khmer OS"/>
+          <w:b w:val="false"/>
+          <w:b w:val="false"/>
+          <w:bCs w:val="false"/>
+          <w:color w:val="000000"/>
+          <w:sz w:val="20"/>
+          <w:szCs w:val="20"/>
+          <w:u w:val="none"/>
+        </w:rPr>
+      </w:pPr>
+      <w:r>
+        <w:rPr>
+          <w:rFonts w:cs="Khmer OS" w:ascii="Khmer OS" w:hAnsi="Khmer OS"/>
+          <w:b w:val="false"/>
+          <w:bCs w:val="false"/>
+          <w:color w:val="000000"/>
+          <w:sz w:val="20"/>
+          <w:szCs w:val="20"/>
+          <w:u w:val="none"/>
+        </w:rPr>
+        <w:t>______________________________________________________________________</w:t>
+      </w:r>
+    </w:p>
+    <w:p>
+      <w:pPr>
+        <w:pStyle w:val="Normal"/>
+        <w:rPr>
+          <w:rFonts w:ascii="Khmer OS" w:hAnsi="Khmer OS" w:cs="Khmer OS"/>
+          <w:b w:val="false"/>
+          <w:b w:val="false"/>
+          <w:bCs w:val="false"/>
+          <w:sz w:val="20"/>
+          <w:szCs w:val="20"/>
+          <w:u w:val="none"/>
+        </w:rPr>
+      </w:pPr>
+      <w:r>
+        <w:rPr>
+          <w:rFonts w:cs="Khmer OS" w:ascii="Khmer OS" w:hAnsi="Khmer OS"/>
+          <w:b w:val="false"/>
+          <w:bCs w:val="false"/>
+          <w:color w:val="FFFFFF"/>
+          <w:sz w:val="20"/>
+          <w:szCs w:val="20"/>
+          <w:u w:val="none"/>
+          <w:shd w:fill="18A303" w:val="clear"/>
+        </w:rPr>
+        <w:t>Date: 02/Feb/2021</w:t>
+      </w:r>
+    </w:p>
+    <w:p>
+      <w:pPr>
+        <w:pStyle w:val="Normal"/>
+        <w:rPr>
+          <w:rFonts w:ascii="Khmer OS" w:hAnsi="Khmer OS" w:cs="Khmer OS"/>
+          <w:b w:val="false"/>
+          <w:b w:val="false"/>
+          <w:bCs w:val="false"/>
+          <w:sz w:val="20"/>
+          <w:szCs w:val="20"/>
+          <w:u w:val="none"/>
+        </w:rPr>
+      </w:pPr>
+      <w:r>
+        <w:rPr/>
+      </w:r>
+    </w:p>
+    <w:p>
+      <w:pPr>
+        <w:pStyle w:val="Normal"/>
+        <w:rPr>
+          <w:color w:val="000000"/>
+          <w:shd w:fill="auto" w:val="clear"/>
+        </w:rPr>
+      </w:pPr>
+      <w:r>
+        <w:rPr>
+          <w:rFonts w:cs="Khmer OS" w:ascii="Khmer OS" w:hAnsi="Khmer OS"/>
+          <w:b w:val="false"/>
+          <w:bCs w:val="false"/>
+          <w:color w:val="000000"/>
+          <w:sz w:val="20"/>
+          <w:szCs w:val="20"/>
+          <w:u w:val="none"/>
+          <w:shd w:fill="auto" w:val="clear"/>
+        </w:rPr>
+        <w:t>lcd.autorun</w:t>
       </w:r>
     </w:p>
     <w:sectPr>
@@ -3303,7 +3074,7 @@
       <w:pgNumType w:fmt="decimal"/>
       <w:formProt w:val="false"/>
       <w:textDirection w:val="lrTb"/>
-      <w:docGrid w:type="default" w:linePitch="312" w:charSpace="4294961151"/>
+      <w:docGrid w:type="default" w:linePitch="312" w:charSpace="0"/>
     </w:sectPr>
   </w:body>
 </w:document>
@@ -3323,7 +3094,6 @@
     </w:rPrDefault>
     <w:pPrDefault>
       <w:pPr>
-        <w:widowControl/>
         <w:suppressAutoHyphens w:val="true"/>
       </w:pPr>
     </w:pPrDefault>
@@ -3333,10 +3103,11 @@
     <w:qFormat/>
     <w:pPr>
       <w:widowControl/>
-      <w:kinsoku w:val="true"/>
-      <w:overflowPunct w:val="true"/>
-      <w:autoSpaceDE w:val="true"/>
-      <w:bidi w:val="0"/>
+      <w:suppressAutoHyphens w:val="true"/>
+      <w:overflowPunct w:val="false"/>
+      <w:bidi w:val="0"/>
+      <w:spacing w:before="0" w:after="0"/>
+      <w:jc w:val="left"/>
     </w:pPr>
     <w:rPr>
       <w:rFonts w:ascii="Liberation Serif" w:hAnsi="Liberation Serif" w:eastAsia="SimSun" w:cs="Mangal"/>
@@ -3432,9 +3203,8 @@
         <w:tab w:val="left" w:pos="14400" w:leader="none"/>
         <w:tab w:val="left" w:pos="15840" w:leader="none"/>
       </w:tabs>
-      <w:kinsoku w:val="true"/>
-      <w:overflowPunct w:val="true"/>
-      <w:autoSpaceDE w:val="true"/>
+      <w:suppressAutoHyphens w:val="true"/>
+      <w:overflowPunct w:val="false"/>
       <w:bidi w:val="0"/>
       <w:spacing w:lineRule="auto" w:line="240" w:before="0" w:after="0"/>
       <w:jc w:val="left"/>
@@ -3594,10 +3364,11 @@
     <w:qFormat/>
     <w:pPr>
       <w:widowControl/>
-      <w:kinsoku w:val="true"/>
-      <w:overflowPunct w:val="true"/>
-      <w:autoSpaceDE w:val="true"/>
-      <w:bidi w:val="0"/>
+      <w:suppressAutoHyphens w:val="true"/>
+      <w:overflowPunct w:val="false"/>
+      <w:bidi w:val="0"/>
+      <w:spacing w:before="0" w:after="0"/>
+      <w:jc w:val="left"/>
     </w:pPr>
     <w:rPr>
       <w:rFonts w:ascii="Liberation Sans" w:hAnsi="Liberation Sans" w:eastAsia="DejaVu Sans" w:cs="Noto Sans"/>
@@ -3786,9 +3557,8 @@
         <w:tab w:val="left" w:pos="14400" w:leader="none"/>
         <w:tab w:val="left" w:pos="15840" w:leader="none"/>
       </w:tabs>
-      <w:kinsoku w:val="true"/>
-      <w:overflowPunct w:val="true"/>
-      <w:autoSpaceDE w:val="true"/>
+      <w:suppressAutoHyphens w:val="true"/>
+      <w:overflowPunct w:val="false"/>
       <w:bidi w:val="0"/>
       <w:spacing w:lineRule="auto" w:line="240" w:before="80" w:after="0"/>
       <w:jc w:val="left"/>
@@ -4027,9 +3797,8 @@
         <w:tab w:val="left" w:pos="14400" w:leader="none"/>
         <w:tab w:val="left" w:pos="15840" w:leader="none"/>
       </w:tabs>
-      <w:kinsoku w:val="true"/>
-      <w:overflowPunct w:val="true"/>
-      <w:autoSpaceDE w:val="true"/>
+      <w:suppressAutoHyphens w:val="true"/>
+      <w:overflowPunct w:val="false"/>
       <w:bidi w:val="0"/>
       <w:spacing w:lineRule="auto" w:line="240" w:before="0" w:after="0"/>
       <w:jc w:val="left"/>
@@ -4071,9 +3840,8 @@
         <w:tab w:val="left" w:pos="14400" w:leader="none"/>
         <w:tab w:val="left" w:pos="15840" w:leader="none"/>
       </w:tabs>
-      <w:kinsoku w:val="true"/>
-      <w:overflowPunct w:val="true"/>
-      <w:autoSpaceDE w:val="true"/>
+      <w:suppressAutoHyphens w:val="true"/>
+      <w:overflowPunct w:val="false"/>
       <w:bidi w:val="0"/>
       <w:spacing w:lineRule="auto" w:line="240" w:before="80" w:after="0"/>
       <w:ind w:left="172" w:right="0" w:hanging="0"/>
@@ -4116,9 +3884,8 @@
         <w:tab w:val="left" w:pos="14400" w:leader="none"/>
         <w:tab w:val="left" w:pos="15840" w:leader="none"/>
       </w:tabs>
-      <w:kinsoku w:val="true"/>
-      <w:overflowPunct w:val="true"/>
-      <w:autoSpaceDE w:val="true"/>
+      <w:suppressAutoHyphens w:val="true"/>
+      <w:overflowPunct w:val="false"/>
       <w:bidi w:val="0"/>
       <w:spacing w:lineRule="auto" w:line="240" w:before="90" w:after="0"/>
       <w:jc w:val="left"/>
@@ -4160,9 +3927,8 @@
         <w:tab w:val="left" w:pos="14400" w:leader="none"/>
         <w:tab w:val="left" w:pos="15840" w:leader="none"/>
       </w:tabs>
-      <w:kinsoku w:val="true"/>
-      <w:overflowPunct w:val="true"/>
-      <w:autoSpaceDE w:val="true"/>
+      <w:suppressAutoHyphens w:val="true"/>
+      <w:overflowPunct w:val="false"/>
       <w:bidi w:val="0"/>
       <w:spacing w:lineRule="auto" w:line="240" w:before="0" w:after="0"/>
       <w:jc w:val="left"/>
@@ -4187,10 +3953,10 @@
     <w:qFormat/>
     <w:pPr>
       <w:widowControl/>
-      <w:kinsoku w:val="true"/>
-      <w:overflowPunct w:val="true"/>
-      <w:autoSpaceDE w:val="true"/>
-      <w:bidi w:val="0"/>
+      <w:suppressAutoHyphens w:val="true"/>
+      <w:overflowPunct w:val="false"/>
+      <w:bidi w:val="0"/>
+      <w:spacing w:before="0" w:after="0"/>
       <w:jc w:val="center"/>
     </w:pPr>
     <w:rPr>
@@ -4207,11 +3973,11 @@
     <w:qFormat/>
     <w:pPr>
       <w:widowControl/>
-      <w:kinsoku w:val="true"/>
-      <w:overflowPunct w:val="true"/>
-      <w:autoSpaceDE w:val="true"/>
+      <w:suppressAutoHyphens w:val="true"/>
+      <w:overflowPunct w:val="false"/>
       <w:bidi w:val="0"/>
       <w:spacing w:lineRule="atLeast" w:line="200" w:before="0" w:after="0"/>
+      <w:jc w:val="left"/>
     </w:pPr>
     <w:rPr>
       <w:rFonts w:ascii="Khmer OS System" w:hAnsi="Khmer OS System" w:eastAsia="DejaVu Sans" w:cs="Noto Sans"/>
@@ -4671,9 +4437,8 @@
         <w:tab w:val="left" w:pos="14400" w:leader="none"/>
         <w:tab w:val="left" w:pos="15840" w:leader="none"/>
       </w:tabs>
-      <w:kinsoku w:val="true"/>
-      <w:overflowPunct w:val="true"/>
-      <w:autoSpaceDE w:val="true"/>
+      <w:suppressAutoHyphens w:val="true"/>
+      <w:overflowPunct w:val="false"/>
       <w:bidi w:val="0"/>
       <w:spacing w:lineRule="auto" w:line="240" w:before="0" w:after="0"/>
       <w:jc w:val="left"/>
@@ -4698,10 +4463,10 @@
     <w:qFormat/>
     <w:pPr>
       <w:widowControl/>
-      <w:kinsoku w:val="true"/>
-      <w:overflowPunct w:val="true"/>
-      <w:autoSpaceDE w:val="true"/>
-      <w:bidi w:val="0"/>
+      <w:suppressAutoHyphens w:val="true"/>
+      <w:overflowPunct w:val="false"/>
+      <w:bidi w:val="0"/>
+      <w:spacing w:before="0" w:after="0"/>
       <w:jc w:val="center"/>
     </w:pPr>
     <w:rPr>
@@ -4733,9 +4498,8 @@
         <w:tab w:val="left" w:pos="14400" w:leader="none"/>
         <w:tab w:val="left" w:pos="15840" w:leader="none"/>
       </w:tabs>
-      <w:kinsoku w:val="true"/>
-      <w:overflowPunct w:val="true"/>
-      <w:autoSpaceDE w:val="true"/>
+      <w:suppressAutoHyphens w:val="true"/>
+      <w:overflowPunct w:val="false"/>
       <w:bidi w:val="0"/>
       <w:spacing w:lineRule="auto" w:line="240" w:before="90" w:after="0"/>
       <w:jc w:val="left"/>
@@ -4776,9 +4540,8 @@
         <w:tab w:val="left" w:pos="14400" w:leader="none"/>
         <w:tab w:val="left" w:pos="15840" w:leader="none"/>
       </w:tabs>
-      <w:kinsoku w:val="true"/>
-      <w:overflowPunct w:val="true"/>
-      <w:autoSpaceDE w:val="true"/>
+      <w:suppressAutoHyphens w:val="true"/>
+      <w:overflowPunct w:val="false"/>
       <w:bidi w:val="0"/>
       <w:spacing w:lineRule="auto" w:line="240" w:before="80" w:after="0"/>
       <w:jc w:val="left"/>
@@ -5016,9 +4779,8 @@
         <w:tab w:val="left" w:pos="14400" w:leader="none"/>
         <w:tab w:val="left" w:pos="15840" w:leader="none"/>
       </w:tabs>
-      <w:kinsoku w:val="true"/>
-      <w:overflowPunct w:val="true"/>
-      <w:autoSpaceDE w:val="true"/>
+      <w:suppressAutoHyphens w:val="true"/>
+      <w:overflowPunct w:val="false"/>
       <w:bidi w:val="0"/>
       <w:spacing w:lineRule="auto" w:line="240" w:before="80" w:after="0"/>
       <w:jc w:val="left"/>
@@ -5265,9 +5027,8 @@
         <w:tab w:val="left" w:pos="14400" w:leader="none"/>
         <w:tab w:val="left" w:pos="15840" w:leader="none"/>
       </w:tabs>
-      <w:kinsoku w:val="true"/>
-      <w:overflowPunct w:val="true"/>
-      <w:autoSpaceDE w:val="true"/>
+      <w:suppressAutoHyphens w:val="true"/>
+      <w:overflowPunct w:val="false"/>
       <w:bidi w:val="0"/>
       <w:spacing w:lineRule="auto" w:line="240" w:before="0" w:after="0"/>
       <w:jc w:val="left"/>
@@ -5309,9 +5070,8 @@
         <w:tab w:val="left" w:pos="14400" w:leader="none"/>
         <w:tab w:val="left" w:pos="15840" w:leader="none"/>
       </w:tabs>
-      <w:kinsoku w:val="true"/>
-      <w:overflowPunct w:val="true"/>
-      <w:autoSpaceDE w:val="true"/>
+      <w:suppressAutoHyphens w:val="true"/>
+      <w:overflowPunct w:val="false"/>
       <w:bidi w:val="0"/>
       <w:spacing w:lineRule="auto" w:line="240" w:before="80" w:after="0"/>
       <w:ind w:left="172" w:right="0" w:hanging="0"/>
@@ -5354,9 +5114,8 @@
         <w:tab w:val="left" w:pos="14400" w:leader="none"/>
         <w:tab w:val="left" w:pos="15840" w:leader="none"/>
       </w:tabs>
-      <w:kinsoku w:val="true"/>
-      <w:overflowPunct w:val="true"/>
-      <w:autoSpaceDE w:val="true"/>
+      <w:suppressAutoHyphens w:val="true"/>
+      <w:overflowPunct w:val="false"/>
       <w:bidi w:val="0"/>
       <w:spacing w:lineRule="auto" w:line="240" w:before="90" w:after="0"/>
       <w:jc w:val="left"/>
@@ -5383,10 +5142,11 @@
     <w:qFormat/>
     <w:pPr>
       <w:widowControl/>
-      <w:kinsoku w:val="true"/>
-      <w:overflowPunct w:val="true"/>
-      <w:autoSpaceDE w:val="true"/>
-      <w:bidi w:val="0"/>
+      <w:suppressAutoHyphens w:val="true"/>
+      <w:overflowPunct w:val="false"/>
+      <w:bidi w:val="0"/>
+      <w:spacing w:before="0" w:after="0"/>
+      <w:jc w:val="left"/>
     </w:pPr>
     <w:rPr>
       <w:rFonts w:ascii="Times New Roman" w:hAnsi="Times New Roman" w:eastAsia="DejaVu Sans" w:cs="Noto Sans"/>
@@ -5402,10 +5162,10 @@
     <w:qFormat/>
     <w:pPr>
       <w:widowControl/>
-      <w:kinsoku w:val="true"/>
-      <w:overflowPunct w:val="true"/>
-      <w:autoSpaceDE w:val="true"/>
-      <w:bidi w:val="0"/>
+      <w:suppressAutoHyphens w:val="true"/>
+      <w:overflowPunct w:val="false"/>
+      <w:bidi w:val="0"/>
+      <w:spacing w:before="0" w:after="0"/>
       <w:jc w:val="center"/>
     </w:pPr>
     <w:rPr>
@@ -5436,9 +5196,8 @@
         <w:tab w:val="left" w:pos="14400" w:leader="none"/>
         <w:tab w:val="left" w:pos="15840" w:leader="none"/>
       </w:tabs>
-      <w:kinsoku w:val="true"/>
-      <w:overflowPunct w:val="true"/>
-      <w:autoSpaceDE w:val="true"/>
+      <w:suppressAutoHyphens w:val="true"/>
+      <w:overflowPunct w:val="false"/>
       <w:bidi w:val="0"/>
       <w:spacing w:lineRule="auto" w:line="240" w:before="80" w:after="0"/>
       <w:jc w:val="left"/>
@@ -5685,9 +5444,8 @@
         <w:tab w:val="left" w:pos="14400" w:leader="none"/>
         <w:tab w:val="left" w:pos="15840" w:leader="none"/>
       </w:tabs>
-      <w:kinsoku w:val="true"/>
-      <w:overflowPunct w:val="true"/>
-      <w:autoSpaceDE w:val="true"/>
+      <w:suppressAutoHyphens w:val="true"/>
+      <w:overflowPunct w:val="false"/>
       <w:bidi w:val="0"/>
       <w:spacing w:lineRule="auto" w:line="240" w:before="0" w:after="0"/>
       <w:jc w:val="left"/>
@@ -5729,9 +5487,8 @@
         <w:tab w:val="left" w:pos="14400" w:leader="none"/>
         <w:tab w:val="left" w:pos="15840" w:leader="none"/>
       </w:tabs>
-      <w:kinsoku w:val="true"/>
-      <w:overflowPunct w:val="true"/>
-      <w:autoSpaceDE w:val="true"/>
+      <w:suppressAutoHyphens w:val="true"/>
+      <w:overflowPunct w:val="false"/>
       <w:bidi w:val="0"/>
       <w:spacing w:lineRule="auto" w:line="240" w:before="80" w:after="0"/>
       <w:ind w:left="172" w:right="0" w:hanging="0"/>
@@ -5774,9 +5531,8 @@
         <w:tab w:val="left" w:pos="14400" w:leader="none"/>
         <w:tab w:val="left" w:pos="15840" w:leader="none"/>
       </w:tabs>
-      <w:kinsoku w:val="true"/>
-      <w:overflowPunct w:val="true"/>
-      <w:autoSpaceDE w:val="true"/>
+      <w:suppressAutoHyphens w:val="true"/>
+      <w:overflowPunct w:val="false"/>
       <w:bidi w:val="0"/>
       <w:spacing w:lineRule="auto" w:line="240" w:before="90" w:after="0"/>
       <w:jc w:val="left"/>
@@ -5803,10 +5559,11 @@
     <w:qFormat/>
     <w:pPr>
       <w:widowControl/>
-      <w:kinsoku w:val="true"/>
-      <w:overflowPunct w:val="true"/>
-      <w:autoSpaceDE w:val="true"/>
-      <w:bidi w:val="0"/>
+      <w:suppressAutoHyphens w:val="true"/>
+      <w:overflowPunct w:val="false"/>
+      <w:bidi w:val="0"/>
+      <w:spacing w:before="0" w:after="0"/>
+      <w:jc w:val="left"/>
     </w:pPr>
     <w:rPr>
       <w:rFonts w:ascii="Times New Roman" w:hAnsi="Times New Roman" w:eastAsia="DejaVu Sans" w:cs="Noto Sans"/>
@@ -5822,10 +5579,10 @@
     <w:qFormat/>
     <w:pPr>
       <w:widowControl/>
-      <w:kinsoku w:val="true"/>
-      <w:overflowPunct w:val="true"/>
-      <w:autoSpaceDE w:val="true"/>
-      <w:bidi w:val="0"/>
+      <w:suppressAutoHyphens w:val="true"/>
+      <w:overflowPunct w:val="false"/>
+      <w:bidi w:val="0"/>
+      <w:spacing w:before="0" w:after="0"/>
       <w:jc w:val="center"/>
     </w:pPr>
     <w:rPr>
@@ -5856,9 +5613,8 @@
         <w:tab w:val="left" w:pos="14400" w:leader="none"/>
         <w:tab w:val="left" w:pos="15840" w:leader="none"/>
       </w:tabs>
-      <w:kinsoku w:val="true"/>
-      <w:overflowPunct w:val="true"/>
-      <w:autoSpaceDE w:val="true"/>
+      <w:suppressAutoHyphens w:val="true"/>
+      <w:overflowPunct w:val="false"/>
       <w:bidi w:val="0"/>
       <w:spacing w:lineRule="auto" w:line="240" w:before="80" w:after="0"/>
       <w:jc w:val="left"/>
@@ -6105,9 +5861,8 @@
         <w:tab w:val="left" w:pos="14400" w:leader="none"/>
         <w:tab w:val="left" w:pos="15840" w:leader="none"/>
       </w:tabs>
-      <w:kinsoku w:val="true"/>
-      <w:overflowPunct w:val="true"/>
-      <w:autoSpaceDE w:val="true"/>
+      <w:suppressAutoHyphens w:val="true"/>
+      <w:overflowPunct w:val="false"/>
       <w:bidi w:val="0"/>
       <w:spacing w:lineRule="auto" w:line="240" w:before="0" w:after="0"/>
       <w:jc w:val="left"/>
@@ -6149,9 +5904,8 @@
         <w:tab w:val="left" w:pos="14400" w:leader="none"/>
         <w:tab w:val="left" w:pos="15840" w:leader="none"/>
       </w:tabs>
-      <w:kinsoku w:val="true"/>
-      <w:overflowPunct w:val="true"/>
-      <w:autoSpaceDE w:val="true"/>
+      <w:suppressAutoHyphens w:val="true"/>
+      <w:overflowPunct w:val="false"/>
       <w:bidi w:val="0"/>
       <w:spacing w:lineRule="auto" w:line="240" w:before="80" w:after="0"/>
       <w:ind w:left="172" w:right="0" w:hanging="0"/>
@@ -6194,9 +5948,8 @@
         <w:tab w:val="left" w:pos="14400" w:leader="none"/>
         <w:tab w:val="left" w:pos="15840" w:leader="none"/>
       </w:tabs>
-      <w:kinsoku w:val="true"/>
-      <w:overflowPunct w:val="true"/>
-      <w:autoSpaceDE w:val="true"/>
+      <w:suppressAutoHyphens w:val="true"/>
+      <w:overflowPunct w:val="false"/>
       <w:bidi w:val="0"/>
       <w:spacing w:lineRule="auto" w:line="240" w:before="90" w:after="0"/>
       <w:jc w:val="left"/>
@@ -6223,10 +5976,11 @@
     <w:qFormat/>
     <w:pPr>
       <w:widowControl/>
-      <w:kinsoku w:val="true"/>
-      <w:overflowPunct w:val="true"/>
-      <w:autoSpaceDE w:val="true"/>
-      <w:bidi w:val="0"/>
+      <w:suppressAutoHyphens w:val="true"/>
+      <w:overflowPunct w:val="false"/>
+      <w:bidi w:val="0"/>
+      <w:spacing w:before="0" w:after="0"/>
+      <w:jc w:val="left"/>
     </w:pPr>
     <w:rPr>
       <w:rFonts w:ascii="Times New Roman" w:hAnsi="Times New Roman" w:eastAsia="DejaVu Sans" w:cs="Noto Sans"/>
@@ -6242,10 +5996,10 @@
     <w:qFormat/>
     <w:pPr>
       <w:widowControl/>
-      <w:kinsoku w:val="true"/>
-      <w:overflowPunct w:val="true"/>
-      <w:autoSpaceDE w:val="true"/>
-      <w:bidi w:val="0"/>
+      <w:suppressAutoHyphens w:val="true"/>
+      <w:overflowPunct w:val="false"/>
+      <w:bidi w:val="0"/>
+      <w:spacing w:before="0" w:after="0"/>
       <w:jc w:val="center"/>
     </w:pPr>
     <w:rPr>
@@ -6276,9 +6030,8 @@
         <w:tab w:val="left" w:pos="14400" w:leader="none"/>
         <w:tab w:val="left" w:pos="15840" w:leader="none"/>
       </w:tabs>
-      <w:kinsoku w:val="true"/>
-      <w:overflowPunct w:val="true"/>
-      <w:autoSpaceDE w:val="true"/>
+      <w:suppressAutoHyphens w:val="true"/>
+      <w:overflowPunct w:val="false"/>
       <w:bidi w:val="0"/>
       <w:spacing w:lineRule="auto" w:line="240" w:before="80" w:after="0"/>
       <w:jc w:val="left"/>
@@ -6525,9 +6278,8 @@
         <w:tab w:val="left" w:pos="14400" w:leader="none"/>
         <w:tab w:val="left" w:pos="15840" w:leader="none"/>
       </w:tabs>
-      <w:kinsoku w:val="true"/>
-      <w:overflowPunct w:val="true"/>
-      <w:autoSpaceDE w:val="true"/>
+      <w:suppressAutoHyphens w:val="true"/>
+      <w:overflowPunct w:val="false"/>
       <w:bidi w:val="0"/>
       <w:spacing w:lineRule="auto" w:line="240" w:before="0" w:after="0"/>
       <w:jc w:val="left"/>
@@ -6569,9 +6321,8 @@
         <w:tab w:val="left" w:pos="14400" w:leader="none"/>
         <w:tab w:val="left" w:pos="15840" w:leader="none"/>
       </w:tabs>
-      <w:kinsoku w:val="true"/>
-      <w:overflowPunct w:val="true"/>
-      <w:autoSpaceDE w:val="true"/>
+      <w:suppressAutoHyphens w:val="true"/>
+      <w:overflowPunct w:val="false"/>
       <w:bidi w:val="0"/>
       <w:spacing w:lineRule="auto" w:line="240" w:before="80" w:after="0"/>
       <w:ind w:left="172" w:right="0" w:hanging="0"/>
@@ -6614,9 +6365,8 @@
         <w:tab w:val="left" w:pos="14400" w:leader="none"/>
         <w:tab w:val="left" w:pos="15840" w:leader="none"/>
       </w:tabs>
-      <w:kinsoku w:val="true"/>
-      <w:overflowPunct w:val="true"/>
-      <w:autoSpaceDE w:val="true"/>
+      <w:suppressAutoHyphens w:val="true"/>
+      <w:overflowPunct w:val="false"/>
       <w:bidi w:val="0"/>
       <w:spacing w:lineRule="auto" w:line="240" w:before="90" w:after="0"/>
       <w:jc w:val="left"/>
@@ -6643,10 +6393,11 @@
     <w:qFormat/>
     <w:pPr>
       <w:widowControl/>
-      <w:kinsoku w:val="true"/>
-      <w:overflowPunct w:val="true"/>
-      <w:autoSpaceDE w:val="true"/>
-      <w:bidi w:val="0"/>
+      <w:suppressAutoHyphens w:val="true"/>
+      <w:overflowPunct w:val="false"/>
+      <w:bidi w:val="0"/>
+      <w:spacing w:before="0" w:after="0"/>
+      <w:jc w:val="left"/>
     </w:pPr>
     <w:rPr>
       <w:rFonts w:ascii="Times New Roman" w:hAnsi="Times New Roman" w:eastAsia="DejaVu Sans" w:cs="Noto Sans"/>
@@ -6662,10 +6413,10 @@
     <w:qFormat/>
     <w:pPr>
       <w:widowControl/>
-      <w:kinsoku w:val="true"/>
-      <w:overflowPunct w:val="true"/>
-      <w:autoSpaceDE w:val="true"/>
-      <w:bidi w:val="0"/>
+      <w:suppressAutoHyphens w:val="true"/>
+      <w:overflowPunct w:val="false"/>
+      <w:bidi w:val="0"/>
+      <w:spacing w:before="0" w:after="0"/>
       <w:jc w:val="center"/>
     </w:pPr>
     <w:rPr>
@@ -6696,9 +6447,8 @@
         <w:tab w:val="left" w:pos="14400" w:leader="none"/>
         <w:tab w:val="left" w:pos="15840" w:leader="none"/>
       </w:tabs>
-      <w:kinsoku w:val="true"/>
-      <w:overflowPunct w:val="true"/>
-      <w:autoSpaceDE w:val="true"/>
+      <w:suppressAutoHyphens w:val="true"/>
+      <w:overflowPunct w:val="false"/>
       <w:bidi w:val="0"/>
       <w:spacing w:lineRule="auto" w:line="240" w:before="80" w:after="0"/>
       <w:jc w:val="left"/>
@@ -6945,9 +6695,8 @@
         <w:tab w:val="left" w:pos="14400" w:leader="none"/>
         <w:tab w:val="left" w:pos="15840" w:leader="none"/>
       </w:tabs>
-      <w:kinsoku w:val="true"/>
-      <w:overflowPunct w:val="true"/>
-      <w:autoSpaceDE w:val="true"/>
+      <w:suppressAutoHyphens w:val="true"/>
+      <w:overflowPunct w:val="false"/>
       <w:bidi w:val="0"/>
       <w:spacing w:lineRule="auto" w:line="240" w:before="0" w:after="0"/>
       <w:jc w:val="left"/>
@@ -6989,9 +6738,8 @@
         <w:tab w:val="left" w:pos="14400" w:leader="none"/>
         <w:tab w:val="left" w:pos="15840" w:leader="none"/>
       </w:tabs>
-      <w:kinsoku w:val="true"/>
-      <w:overflowPunct w:val="true"/>
-      <w:autoSpaceDE w:val="true"/>
+      <w:suppressAutoHyphens w:val="true"/>
+      <w:overflowPunct w:val="false"/>
       <w:bidi w:val="0"/>
       <w:spacing w:lineRule="auto" w:line="240" w:before="80" w:after="0"/>
       <w:ind w:left="172" w:right="0" w:hanging="0"/>
@@ -7034,9 +6782,8 @@
         <w:tab w:val="left" w:pos="14400" w:leader="none"/>
         <w:tab w:val="left" w:pos="15840" w:leader="none"/>
       </w:tabs>
-      <w:kinsoku w:val="true"/>
-      <w:overflowPunct w:val="true"/>
-      <w:autoSpaceDE w:val="true"/>
+      <w:suppressAutoHyphens w:val="true"/>
+      <w:overflowPunct w:val="false"/>
       <w:bidi w:val="0"/>
       <w:spacing w:lineRule="auto" w:line="240" w:before="90" w:after="0"/>
       <w:jc w:val="left"/>
@@ -7063,10 +6810,11 @@
     <w:qFormat/>
     <w:pPr>
       <w:widowControl/>
-      <w:kinsoku w:val="true"/>
-      <w:overflowPunct w:val="true"/>
-      <w:autoSpaceDE w:val="true"/>
-      <w:bidi w:val="0"/>
+      <w:suppressAutoHyphens w:val="true"/>
+      <w:overflowPunct w:val="false"/>
+      <w:bidi w:val="0"/>
+      <w:spacing w:before="0" w:after="0"/>
+      <w:jc w:val="left"/>
     </w:pPr>
     <w:rPr>
       <w:rFonts w:ascii="Times New Roman" w:hAnsi="Times New Roman" w:eastAsia="DejaVu Sans" w:cs="Noto Sans"/>
@@ -7082,10 +6830,10 @@
     <w:qFormat/>
     <w:pPr>
       <w:widowControl/>
-      <w:kinsoku w:val="true"/>
-      <w:overflowPunct w:val="true"/>
-      <w:autoSpaceDE w:val="true"/>
-      <w:bidi w:val="0"/>
+      <w:suppressAutoHyphens w:val="true"/>
+      <w:overflowPunct w:val="false"/>
+      <w:bidi w:val="0"/>
+      <w:spacing w:before="0" w:after="0"/>
       <w:jc w:val="center"/>
     </w:pPr>
     <w:rPr>
@@ -7116,9 +6864,8 @@
         <w:tab w:val="left" w:pos="14400" w:leader="none"/>
         <w:tab w:val="left" w:pos="15840" w:leader="none"/>
       </w:tabs>
-      <w:kinsoku w:val="true"/>
-      <w:overflowPunct w:val="true"/>
-      <w:autoSpaceDE w:val="true"/>
+      <w:suppressAutoHyphens w:val="true"/>
+      <w:overflowPunct w:val="false"/>
       <w:bidi w:val="0"/>
       <w:spacing w:lineRule="auto" w:line="240" w:before="80" w:after="0"/>
       <w:jc w:val="left"/>
@@ -7365,9 +7112,8 @@
         <w:tab w:val="left" w:pos="14400" w:leader="none"/>
         <w:tab w:val="left" w:pos="15840" w:leader="none"/>
       </w:tabs>
-      <w:kinsoku w:val="true"/>
-      <w:overflowPunct w:val="true"/>
-      <w:autoSpaceDE w:val="true"/>
+      <w:suppressAutoHyphens w:val="true"/>
+      <w:overflowPunct w:val="false"/>
       <w:bidi w:val="0"/>
       <w:spacing w:lineRule="auto" w:line="240" w:before="0" w:after="0"/>
       <w:jc w:val="left"/>
@@ -7409,9 +7155,8 @@
         <w:tab w:val="left" w:pos="14400" w:leader="none"/>
         <w:tab w:val="left" w:pos="15840" w:leader="none"/>
       </w:tabs>
-      <w:kinsoku w:val="true"/>
-      <w:overflowPunct w:val="true"/>
-      <w:autoSpaceDE w:val="true"/>
+      <w:suppressAutoHyphens w:val="true"/>
+      <w:overflowPunct w:val="false"/>
       <w:bidi w:val="0"/>
       <w:spacing w:lineRule="auto" w:line="240" w:before="80" w:after="0"/>
       <w:ind w:left="172" w:right="0" w:hanging="0"/>
@@ -7454,9 +7199,8 @@
         <w:tab w:val="left" w:pos="14400" w:leader="none"/>
         <w:tab w:val="left" w:pos="15840" w:leader="none"/>
       </w:tabs>
-      <w:kinsoku w:val="true"/>
-      <w:overflowPunct w:val="true"/>
-      <w:autoSpaceDE w:val="true"/>
+      <w:suppressAutoHyphens w:val="true"/>
+      <w:overflowPunct w:val="false"/>
       <w:bidi w:val="0"/>
       <w:spacing w:lineRule="auto" w:line="240" w:before="90" w:after="0"/>
       <w:jc w:val="left"/>
@@ -7483,10 +7227,11 @@
     <w:qFormat/>
     <w:pPr>
       <w:widowControl/>
-      <w:kinsoku w:val="true"/>
-      <w:overflowPunct w:val="true"/>
-      <w:autoSpaceDE w:val="true"/>
-      <w:bidi w:val="0"/>
+      <w:suppressAutoHyphens w:val="true"/>
+      <w:overflowPunct w:val="false"/>
+      <w:bidi w:val="0"/>
+      <w:spacing w:before="0" w:after="0"/>
+      <w:jc w:val="left"/>
     </w:pPr>
     <w:rPr>
       <w:rFonts w:ascii="Times New Roman" w:hAnsi="Times New Roman" w:eastAsia="DejaVu Sans" w:cs="Noto Sans"/>
@@ -7502,10 +7247,10 @@
     <w:qFormat/>
     <w:pPr>
       <w:widowControl/>
-      <w:kinsoku w:val="true"/>
-      <w:overflowPunct w:val="true"/>
-      <w:autoSpaceDE w:val="true"/>
-      <w:bidi w:val="0"/>
+      <w:suppressAutoHyphens w:val="true"/>
+      <w:overflowPunct w:val="false"/>
+      <w:bidi w:val="0"/>
+      <w:spacing w:before="0" w:after="0"/>
       <w:jc w:val="center"/>
     </w:pPr>
     <w:rPr>
@@ -7536,9 +7281,8 @@
         <w:tab w:val="left" w:pos="14400" w:leader="none"/>
         <w:tab w:val="left" w:pos="15840" w:leader="none"/>
       </w:tabs>
-      <w:kinsoku w:val="true"/>
-      <w:overflowPunct w:val="true"/>
-      <w:autoSpaceDE w:val="true"/>
+      <w:suppressAutoHyphens w:val="true"/>
+      <w:overflowPunct w:val="false"/>
       <w:bidi w:val="0"/>
       <w:spacing w:lineRule="auto" w:line="240" w:before="80" w:after="0"/>
       <w:jc w:val="left"/>
@@ -7785,9 +7529,8 @@
         <w:tab w:val="left" w:pos="14400" w:leader="none"/>
         <w:tab w:val="left" w:pos="15840" w:leader="none"/>
       </w:tabs>
-      <w:kinsoku w:val="true"/>
-      <w:overflowPunct w:val="true"/>
-      <w:autoSpaceDE w:val="true"/>
+      <w:suppressAutoHyphens w:val="true"/>
+      <w:overflowPunct w:val="false"/>
       <w:bidi w:val="0"/>
       <w:spacing w:lineRule="auto" w:line="240" w:before="0" w:after="0"/>
       <w:jc w:val="left"/>
@@ -7829,9 +7572,8 @@
         <w:tab w:val="left" w:pos="14400" w:leader="none"/>
         <w:tab w:val="left" w:pos="15840" w:leader="none"/>
       </w:tabs>
-      <w:kinsoku w:val="true"/>
-      <w:overflowPunct w:val="true"/>
-      <w:autoSpaceDE w:val="true"/>
+      <w:suppressAutoHyphens w:val="true"/>
+      <w:overflowPunct w:val="false"/>
       <w:bidi w:val="0"/>
       <w:spacing w:lineRule="auto" w:line="240" w:before="80" w:after="0"/>
       <w:ind w:left="172" w:right="0" w:hanging="0"/>
@@ -7874,9 +7616,8 @@
         <w:tab w:val="left" w:pos="14400" w:leader="none"/>
         <w:tab w:val="left" w:pos="15840" w:leader="none"/>
       </w:tabs>
-      <w:kinsoku w:val="true"/>
-      <w:overflowPunct w:val="true"/>
-      <w:autoSpaceDE w:val="true"/>
+      <w:suppressAutoHyphens w:val="true"/>
+      <w:overflowPunct w:val="false"/>
       <w:bidi w:val="0"/>
       <w:spacing w:lineRule="auto" w:line="240" w:before="90" w:after="0"/>
       <w:jc w:val="left"/>
@@ -7903,10 +7644,11 @@
     <w:qFormat/>
     <w:pPr>
       <w:widowControl/>
-      <w:kinsoku w:val="true"/>
-      <w:overflowPunct w:val="true"/>
-      <w:autoSpaceDE w:val="true"/>
-      <w:bidi w:val="0"/>
+      <w:suppressAutoHyphens w:val="true"/>
+      <w:overflowPunct w:val="false"/>
+      <w:bidi w:val="0"/>
+      <w:spacing w:before="0" w:after="0"/>
+      <w:jc w:val="left"/>
     </w:pPr>
     <w:rPr>
       <w:rFonts w:ascii="Times New Roman" w:hAnsi="Times New Roman" w:eastAsia="DejaVu Sans" w:cs="Noto Sans"/>
@@ -7922,10 +7664,10 @@
     <w:qFormat/>
     <w:pPr>
       <w:widowControl/>
-      <w:kinsoku w:val="true"/>
-      <w:overflowPunct w:val="true"/>
-      <w:autoSpaceDE w:val="true"/>
-      <w:bidi w:val="0"/>
+      <w:suppressAutoHyphens w:val="true"/>
+      <w:overflowPunct w:val="false"/>
+      <w:bidi w:val="0"/>
+      <w:spacing w:before="0" w:after="0"/>
       <w:jc w:val="center"/>
     </w:pPr>
     <w:rPr>
@@ -7956,9 +7698,8 @@
         <w:tab w:val="left" w:pos="14400" w:leader="none"/>
         <w:tab w:val="left" w:pos="15840" w:leader="none"/>
       </w:tabs>
-      <w:kinsoku w:val="true"/>
-      <w:overflowPunct w:val="true"/>
-      <w:autoSpaceDE w:val="true"/>
+      <w:suppressAutoHyphens w:val="true"/>
+      <w:overflowPunct w:val="false"/>
       <w:bidi w:val="0"/>
       <w:spacing w:lineRule="auto" w:line="240" w:before="80" w:after="0"/>
       <w:jc w:val="left"/>
@@ -8205,9 +7946,8 @@
         <w:tab w:val="left" w:pos="14400" w:leader="none"/>
         <w:tab w:val="left" w:pos="15840" w:leader="none"/>
       </w:tabs>
-      <w:kinsoku w:val="true"/>
-      <w:overflowPunct w:val="true"/>
-      <w:autoSpaceDE w:val="true"/>
+      <w:suppressAutoHyphens w:val="true"/>
+      <w:overflowPunct w:val="false"/>
       <w:bidi w:val="0"/>
       <w:spacing w:lineRule="auto" w:line="240" w:before="0" w:after="0"/>
       <w:jc w:val="left"/>
@@ -8249,9 +7989,8 @@
         <w:tab w:val="left" w:pos="14400" w:leader="none"/>
         <w:tab w:val="left" w:pos="15840" w:leader="none"/>
       </w:tabs>
-      <w:kinsoku w:val="true"/>
-      <w:overflowPunct w:val="true"/>
-      <w:autoSpaceDE w:val="true"/>
+      <w:suppressAutoHyphens w:val="true"/>
+      <w:overflowPunct w:val="false"/>
       <w:bidi w:val="0"/>
       <w:spacing w:lineRule="auto" w:line="240" w:before="80" w:after="0"/>
       <w:ind w:left="172" w:right="0" w:hanging="0"/>
@@ -8294,9 +8033,8 @@
         <w:tab w:val="left" w:pos="14400" w:leader="none"/>
         <w:tab w:val="left" w:pos="15840" w:leader="none"/>
       </w:tabs>
-      <w:kinsoku w:val="true"/>
-      <w:overflowPunct w:val="true"/>
-      <w:autoSpaceDE w:val="true"/>
+      <w:suppressAutoHyphens w:val="true"/>
+      <w:overflowPunct w:val="false"/>
       <w:bidi w:val="0"/>
       <w:spacing w:lineRule="auto" w:line="240" w:before="90" w:after="0"/>
       <w:jc w:val="left"/>
@@ -8323,10 +8061,11 @@
     <w:qFormat/>
     <w:pPr>
       <w:widowControl/>
-      <w:kinsoku w:val="true"/>
-      <w:overflowPunct w:val="true"/>
-      <w:autoSpaceDE w:val="true"/>
-      <w:bidi w:val="0"/>
+      <w:suppressAutoHyphens w:val="true"/>
+      <w:overflowPunct w:val="false"/>
+      <w:bidi w:val="0"/>
+      <w:spacing w:before="0" w:after="0"/>
+      <w:jc w:val="left"/>
     </w:pPr>
     <w:rPr>
       <w:rFonts w:ascii="Times New Roman" w:hAnsi="Times New Roman" w:eastAsia="DejaVu Sans" w:cs="Noto Sans"/>
@@ -8342,10 +8081,10 @@
     <w:qFormat/>
     <w:pPr>
       <w:widowControl/>
-      <w:kinsoku w:val="true"/>
-      <w:overflowPunct w:val="true"/>
-      <w:autoSpaceDE w:val="true"/>
-      <w:bidi w:val="0"/>
+      <w:suppressAutoHyphens w:val="true"/>
+      <w:overflowPunct w:val="false"/>
+      <w:bidi w:val="0"/>
+      <w:spacing w:before="0" w:after="0"/>
       <w:jc w:val="center"/>
     </w:pPr>
     <w:rPr>
@@ -8376,9 +8115,8 @@
         <w:tab w:val="left" w:pos="14400" w:leader="none"/>
         <w:tab w:val="left" w:pos="15840" w:leader="none"/>
       </w:tabs>
-      <w:kinsoku w:val="true"/>
-      <w:overflowPunct w:val="true"/>
-      <w:autoSpaceDE w:val="true"/>
+      <w:suppressAutoHyphens w:val="true"/>
+      <w:overflowPunct w:val="false"/>
       <w:bidi w:val="0"/>
       <w:spacing w:lineRule="auto" w:line="240" w:before="80" w:after="0"/>
       <w:jc w:val="left"/>
@@ -8625,9 +8363,8 @@
         <w:tab w:val="left" w:pos="14400" w:leader="none"/>
         <w:tab w:val="left" w:pos="15840" w:leader="none"/>
       </w:tabs>
-      <w:kinsoku w:val="true"/>
-      <w:overflowPunct w:val="true"/>
-      <w:autoSpaceDE w:val="true"/>
+      <w:suppressAutoHyphens w:val="true"/>
+      <w:overflowPunct w:val="false"/>
       <w:bidi w:val="0"/>
       <w:spacing w:lineRule="auto" w:line="240" w:before="0" w:after="0"/>
       <w:jc w:val="left"/>
@@ -8669,9 +8406,8 @@
         <w:tab w:val="left" w:pos="14400" w:leader="none"/>
         <w:tab w:val="left" w:pos="15840" w:leader="none"/>
       </w:tabs>
-      <w:kinsoku w:val="true"/>
-      <w:overflowPunct w:val="true"/>
-      <w:autoSpaceDE w:val="true"/>
+      <w:suppressAutoHyphens w:val="true"/>
+      <w:overflowPunct w:val="false"/>
       <w:bidi w:val="0"/>
       <w:spacing w:lineRule="auto" w:line="240" w:before="80" w:after="0"/>
       <w:ind w:left="172" w:right="0" w:hanging="0"/>
@@ -8714,9 +8450,8 @@
         <w:tab w:val="left" w:pos="14400" w:leader="none"/>
         <w:tab w:val="left" w:pos="15840" w:leader="none"/>
       </w:tabs>
-      <w:kinsoku w:val="true"/>
-      <w:overflowPunct w:val="true"/>
-      <w:autoSpaceDE w:val="true"/>
+      <w:suppressAutoHyphens w:val="true"/>
+      <w:overflowPunct w:val="false"/>
       <w:bidi w:val="0"/>
       <w:spacing w:lineRule="auto" w:line="240" w:before="90" w:after="0"/>
       <w:jc w:val="left"/>
@@ -8743,10 +8478,11 @@
     <w:qFormat/>
     <w:pPr>
       <w:widowControl/>
-      <w:kinsoku w:val="true"/>
-      <w:overflowPunct w:val="true"/>
-      <w:autoSpaceDE w:val="true"/>
-      <w:bidi w:val="0"/>
+      <w:suppressAutoHyphens w:val="true"/>
+      <w:overflowPunct w:val="false"/>
+      <w:bidi w:val="0"/>
+      <w:spacing w:before="0" w:after="0"/>
+      <w:jc w:val="left"/>
     </w:pPr>
     <w:rPr>
       <w:rFonts w:ascii="Times New Roman" w:hAnsi="Times New Roman" w:eastAsia="DejaVu Sans" w:cs="Noto Sans"/>
@@ -8762,10 +8498,10 @@
     <w:qFormat/>
     <w:pPr>
       <w:widowControl/>
-      <w:kinsoku w:val="true"/>
-      <w:overflowPunct w:val="true"/>
-      <w:autoSpaceDE w:val="true"/>
-      <w:bidi w:val="0"/>
+      <w:suppressAutoHyphens w:val="true"/>
+      <w:overflowPunct w:val="false"/>
+      <w:bidi w:val="0"/>
+      <w:spacing w:before="0" w:after="0"/>
       <w:jc w:val="center"/>
     </w:pPr>
     <w:rPr>

</xml_diff>